<commit_message>
finished a few more documents, 5 remain: cover page, requirements gathering, project budget, project plan, project closure
</commit_message>
<xml_diff>
--- a/03VanHorn_Proposal.docx
+++ b/03VanHorn_Proposal.docx
@@ -548,23 +548,8 @@
           <w:sz w:val="22"/>
           <w:shd w:fill="auto" w:val="clear"/>
         </w:rPr>
-        <w:t xml:space="preserve">The project will commence in June 2024 and run until January 2025, with the following major milestones:</w:t>
-      </w:r>
-    </w:p>
-    <w:p>
-      <w:pPr>
-        <w:spacing w:before="0" w:after="200" w:line="276"/>
-        <w:ind w:right="0" w:left="0" w:firstLine="0"/>
-        <w:jc w:val="left"/>
-        <w:rPr>
-          <w:rFonts w:ascii="Calibri" w:hAnsi="Calibri" w:cs="Calibri" w:eastAsia="Calibri"/>
-          <w:color w:val="auto"/>
-          <w:spacing w:val="0"/>
-          <w:position w:val="0"/>
-          <w:sz w:val="22"/>
-          <w:shd w:fill="auto" w:val="clear"/>
-        </w:rPr>
-      </w:pPr>
+        <w:t xml:space="preserve">The project will commence in June 2024 and run until the end of July 2024, with the following major milestones:</w:t>
+      </w:r>
     </w:p>
     <w:p>
       <w:pPr>
@@ -593,7 +578,7 @@
           <w:sz w:val="22"/>
           <w:shd w:fill="auto" w:val="clear"/>
         </w:rPr>
-        <w:t xml:space="preserve">    June-August 2024: Development of app modules and database implementation.</w:t>
+        <w:t xml:space="preserve">    June 27: Development of app modules and database implementation.</w:t>
       </w:r>
     </w:p>
     <w:p>
@@ -623,7 +608,7 @@
           <w:sz w:val="22"/>
           <w:shd w:fill="auto" w:val="clear"/>
         </w:rPr>
-        <w:t xml:space="preserve">    September-November 2024: Testing and refinement of app functionalities.</w:t>
+        <w:t xml:space="preserve">    July 15: Testing and refinement of app functionalities.</w:t>
       </w:r>
     </w:p>
     <w:p>
@@ -653,7 +638,7 @@
           <w:sz w:val="22"/>
           <w:shd w:fill="auto" w:val="clear"/>
         </w:rPr>
-        <w:t xml:space="preserve">    December 2024-January 2025: Deployment of final app version and training for employees.</w:t>
+        <w:t xml:space="preserve">    July 23: Deployment of final app version and training for employees.</w:t>
       </w:r>
     </w:p>
     <w:p>
@@ -735,7 +720,7 @@
           <w:sz w:val="22"/>
           <w:shd w:fill="auto" w:val="clear"/>
         </w:rPr>
-        <w:t xml:space="preserve">        Development team: Frontend and backend developers, UI/UX designers, quality assurance testers.</w:t>
+        <w:t xml:space="preserve">        Development team:(Paul Morgan, Clay Desimone, Tyler Coenen, Peter Van Horn) Frontend and backend developers, UI/UX designers, quality assurance testers.</w:t>
       </w:r>
     </w:p>
     <w:p>
@@ -765,7 +750,7 @@
           <w:sz w:val="22"/>
           <w:shd w:fill="auto" w:val="clear"/>
         </w:rPr>
-        <w:t xml:space="preserve">        Project manager: Responsible for overseeing the project and coordinating team efforts.</w:t>
+        <w:t xml:space="preserve">        Project managers:(Kayla Rada, Zach Nikkel) Responsible for overseeing the project and coordinating team efforts.</w:t>
       </w:r>
     </w:p>
     <w:p>

</xml_diff>

<commit_message>
General cleanup, acknowledging use of AI
</commit_message>
<xml_diff>
--- a/03VanHorn_Proposal.docx
+++ b/03VanHorn_Proposal.docx
@@ -26,6 +26,32 @@
           <w:shd w:fill="auto" w:val="clear"/>
         </w:rPr>
         <w:t xml:space="preserve">Project Proposal</w:t>
+      </w:r>
+    </w:p>
+    <w:p>
+      <w:pPr>
+        <w:spacing w:before="0" w:after="200" w:line="276"/>
+        <w:ind w:right="0" w:left="0" w:firstLine="0"/>
+        <w:jc w:val="center"/>
+        <w:rPr>
+          <w:rFonts w:ascii="Calibri" w:hAnsi="Calibri" w:cs="Calibri" w:eastAsia="Calibri"/>
+          <w:color w:val="auto"/>
+          <w:spacing w:val="0"/>
+          <w:position w:val="0"/>
+          <w:sz w:val="22"/>
+          <w:shd w:fill="auto" w:val="clear"/>
+        </w:rPr>
+      </w:pPr>
+      <w:r>
+        <w:rPr>
+          <w:rFonts w:ascii="Calibri" w:hAnsi="Calibri" w:cs="Calibri" w:eastAsia="Calibri"/>
+          <w:color w:val="auto"/>
+          <w:spacing w:val="0"/>
+          <w:position w:val="0"/>
+          <w:sz w:val="22"/>
+          <w:shd w:fill="auto" w:val="clear"/>
+        </w:rPr>
+        <w:t xml:space="preserve">Developed with input from ChatGPT</w:t>
       </w:r>
     </w:p>
     <w:p>

</xml_diff>